<commit_message>
updating 2512 changlog doc
</commit_message>
<xml_diff>
--- a/docs/horizon-server/docs/HorizonServerRESTChangelog2512.docx
+++ b/docs/horizon-server/docs/HorizonServerRESTChangelog2512.docx
@@ -811,6 +811,342 @@
         </w:rPr>
       </w:pPr>
     </w:p>
+    <w:p>
+      <w:pPr>
+        <w:pStyle w:val="ListParagraph"/>
+        <w:numPr>
+          <w:ilvl w:val="0"/>
+          <w:numId w:val="1"/>
+        </w:numPr>
+        <w:spacing w:before="0" w:beforeAutospacing="off" w:after="0" w:afterAutospacing="off" w:line="257" w:lineRule="auto"/>
+        <w:ind w:left="720" w:right="0" w:hanging="360"/>
+        <w:jc w:val="left"/>
+        <w:rPr>
+          <w:rFonts w:ascii="Calibri" w:hAnsi="Calibri" w:eastAsia="Calibri" w:cs="Calibri"/>
+          <w:b w:val="1"/>
+          <w:bCs w:val="1"/>
+          <w:i w:val="0"/>
+          <w:iCs w:val="0"/>
+          <w:noProof w:val="0"/>
+          <w:sz w:val="24"/>
+          <w:szCs w:val="24"/>
+          <w:lang w:val="en-US"/>
+        </w:rPr>
+      </w:pPr>
+      <w:r>
+        <w:rPr>
+          <w:rFonts w:ascii="Calibri" w:hAnsi="Calibri" w:eastAsia="Calibri" w:cs="Calibri"/>
+          <w:b w:val="1"/>
+          <w:bCs w:val="1"/>
+          <w:i w:val="0"/>
+          <w:iCs w:val="0"/>
+          <w:noProof w:val="0"/>
+          <w:sz w:val="24"/>
+          <w:szCs w:val="24"/>
+          <w:lang w:val="en-US"/>
+        </w:rPr>
+        <w:t>External</w:t>
+      </w:r>
+    </w:p>
+    <w:p>
+      <w:pPr>
+        <w:pStyle w:val="ListParagraph"/>
+        <w:numPr>
+          <w:ilvl w:val="1"/>
+          <w:numId w:val="1"/>
+        </w:numPr>
+        <w:spacing w:before="0" w:beforeAutospacing="off" w:after="0" w:afterAutospacing="off" w:line="257" w:lineRule="auto"/>
+        <w:ind w:right="0"/>
+        <w:jc w:val="left"/>
+        <w:rPr>
+          <w:rFonts w:ascii="Calibri" w:hAnsi="Calibri" w:eastAsia="Calibri" w:cs="Calibri"/>
+          <w:b w:val="1"/>
+          <w:bCs w:val="1"/>
+          <w:i w:val="0"/>
+          <w:iCs w:val="0"/>
+          <w:noProof w:val="0"/>
+          <w:sz w:val="24"/>
+          <w:szCs w:val="24"/>
+          <w:lang w:val="en-US"/>
+        </w:rPr>
+      </w:pPr>
+      <w:r>
+        <w:rPr>
+          <w:rFonts w:ascii="Calibri" w:hAnsi="Calibri" w:eastAsia="Calibri" w:cs="Calibri"/>
+          <w:b w:val="1"/>
+          <w:bCs w:val="1"/>
+          <w:i w:val="0"/>
+          <w:iCs w:val="0"/>
+          <w:noProof w:val="0"/>
+          <w:sz w:val="24"/>
+          <w:szCs w:val="24"/>
+          <w:lang w:val="en-US"/>
+        </w:rPr>
+        <w:t>Computers</w:t>
+      </w:r>
+    </w:p>
+    <w:p>
+      <w:pPr>
+        <w:pStyle w:val="ListParagraph"/>
+        <w:spacing w:before="0" w:beforeAutospacing="off" w:after="0" w:afterAutospacing="off" w:line="257" w:lineRule="auto"/>
+        <w:ind w:left="1440" w:right="0"/>
+        <w:jc w:val="left"/>
+        <w:rPr>
+          <w:rFonts w:ascii="Calibri" w:hAnsi="Calibri" w:eastAsia="Calibri" w:cs="Calibri"/>
+          <w:b w:val="1"/>
+          <w:bCs w:val="1"/>
+          <w:i w:val="0"/>
+          <w:iCs w:val="0"/>
+          <w:noProof w:val="0"/>
+          <w:sz w:val="24"/>
+          <w:szCs w:val="24"/>
+          <w:lang w:val="en-US"/>
+        </w:rPr>
+      </w:pPr>
+    </w:p>
+    <w:tbl>
+      <w:tblPr>
+        <w:tblStyle w:val="TableGrid"/>
+        <w:bidiVisual w:val="0"/>
+        <w:tblW w:w="0" w:type="auto"/>
+        <w:tblInd w:w="2160" w:type="dxa"/>
+        <w:tblBorders>
+          <w:top w:val="single" w:sz="6"/>
+          <w:left w:val="single" w:sz="6"/>
+          <w:bottom w:val="single" w:sz="6"/>
+          <w:right w:val="single" w:sz="6"/>
+        </w:tblBorders>
+        <w:tblLook w:val="06A0" w:firstRow="1" w:lastRow="0" w:firstColumn="1" w:lastColumn="0" w:noHBand="1" w:noVBand="1"/>
+      </w:tblPr>
+      <w:tblGrid>
+        <w:gridCol w:w="2985"/>
+        <w:gridCol w:w="2985"/>
+      </w:tblGrid>
+      <w:tr>
+        <w:trPr>
+          <w:trHeight w:val="300"/>
+        </w:trPr>
+        <w:tc>
+          <w:tcPr>
+            <w:tcW w:w="2985" w:type="dxa"/>
+            <w:tcBorders>
+              <w:top w:val="single" w:sz="6"/>
+              <w:left w:val="single" w:sz="6"/>
+              <w:bottom w:val="single" w:color="000000" w:themeColor="text1" w:sz="6"/>
+              <w:right w:val="single" w:color="000000" w:themeColor="text1" w:sz="6"/>
+            </w:tcBorders>
+            <w:tcMar>
+              <w:left w:w="90" w:type="dxa"/>
+              <w:right w:w="90" w:type="dxa"/>
+            </w:tcMar>
+            <w:vAlign w:val="top"/>
+          </w:tcPr>
+          <w:p>
+            <w:pPr>
+              <w:spacing w:before="0" w:beforeAutospacing="off" w:after="0" w:afterAutospacing="off" w:line="257" w:lineRule="auto"/>
+              <w:rPr>
+                <w:rFonts w:ascii="Calibri" w:hAnsi="Calibri" w:eastAsia="Calibri" w:cs="Calibri"/>
+                <w:b w:val="0"/>
+                <w:bCs w:val="0"/>
+                <w:i w:val="0"/>
+                <w:iCs w:val="0"/>
+                <w:color w:val="000000" w:themeColor="text1" w:themeTint="FF" w:themeShade="FF"/>
+                <w:sz w:val="24"/>
+                <w:szCs w:val="24"/>
+              </w:rPr>
+            </w:pPr>
+            <w:r>
+              <w:rPr>
+                <w:rFonts w:ascii="Calibri" w:hAnsi="Calibri" w:eastAsia="Calibri" w:cs="Calibri"/>
+                <w:b w:val="1"/>
+                <w:bCs w:val="1"/>
+                <w:i w:val="0"/>
+                <w:iCs w:val="0"/>
+                <w:color w:val="000000" w:themeColor="text1" w:themeTint="FF" w:themeShade="FF"/>
+                <w:sz w:val="24"/>
+                <w:szCs w:val="24"/>
+                <w:lang w:val="en-US"/>
+              </w:rPr>
+              <w:t>API</w:t>
+            </w:r>
+          </w:p>
+        </w:tc>
+        <w:tc>
+          <w:tcPr>
+            <w:tcW w:w="2985" w:type="dxa"/>
+            <w:tcBorders>
+              <w:top w:val="single" w:sz="6"/>
+              <w:left w:val="single" w:color="000000" w:themeColor="text1" w:sz="6"/>
+              <w:bottom w:val="single" w:color="000000" w:themeColor="text1" w:sz="6"/>
+              <w:right w:val="single" w:sz="6"/>
+            </w:tcBorders>
+            <w:tcMar>
+              <w:left w:w="90" w:type="dxa"/>
+              <w:right w:w="90" w:type="dxa"/>
+            </w:tcMar>
+            <w:vAlign w:val="top"/>
+          </w:tcPr>
+          <w:p>
+            <w:pPr>
+              <w:spacing w:before="0" w:beforeAutospacing="off" w:after="0" w:afterAutospacing="off" w:line="257" w:lineRule="auto"/>
+              <w:rPr>
+                <w:rFonts w:ascii="Calibri" w:hAnsi="Calibri" w:eastAsia="Calibri" w:cs="Calibri"/>
+                <w:b w:val="0"/>
+                <w:bCs w:val="0"/>
+                <w:i w:val="0"/>
+                <w:iCs w:val="0"/>
+                <w:color w:val="000000" w:themeColor="text1" w:themeTint="FF" w:themeShade="FF"/>
+                <w:sz w:val="24"/>
+                <w:szCs w:val="24"/>
+              </w:rPr>
+            </w:pPr>
+            <w:r>
+              <w:rPr>
+                <w:rFonts w:ascii="Calibri" w:hAnsi="Calibri" w:eastAsia="Calibri" w:cs="Calibri"/>
+                <w:b w:val="1"/>
+                <w:bCs w:val="1"/>
+                <w:i w:val="0"/>
+                <w:iCs w:val="0"/>
+                <w:color w:val="000000" w:themeColor="text1" w:themeTint="FF" w:themeShade="FF"/>
+                <w:sz w:val="24"/>
+                <w:szCs w:val="24"/>
+                <w:lang w:val="en-US"/>
+              </w:rPr>
+              <w:t>URL</w:t>
+            </w:r>
+          </w:p>
+        </w:tc>
+      </w:tr>
+      <w:tr>
+        <w:trPr>
+          <w:trHeight w:val="300"/>
+        </w:trPr>
+        <w:tc>
+          <w:tcPr>
+            <w:tcW w:w="2985" w:type="dxa"/>
+            <w:tcBorders>
+              <w:top w:val="single" w:color="000000" w:themeColor="text1" w:sz="6"/>
+              <w:left w:val="single" w:sz="6"/>
+              <w:bottom w:val="single" w:sz="6"/>
+              <w:right w:val="single" w:color="000000" w:themeColor="text1" w:sz="6"/>
+            </w:tcBorders>
+            <w:tcMar>
+              <w:left w:w="90" w:type="dxa"/>
+              <w:right w:w="90" w:type="dxa"/>
+            </w:tcMar>
+            <w:vAlign w:val="top"/>
+          </w:tcPr>
+          <w:p>
+            <w:pPr>
+              <w:pStyle w:val="Normal"/>
+              <w:suppressLineNumbers w:val="0"/>
+              <w:bidi w:val="0"/>
+              <w:spacing w:before="0" w:beforeAutospacing="off" w:after="0" w:afterAutospacing="off" w:line="257" w:lineRule="auto"/>
+              <w:ind w:left="0" w:right="0"/>
+              <w:jc w:val="left"/>
+              <w:rPr>
+                <w:rFonts w:ascii="Calibri" w:hAnsi="Calibri" w:eastAsia="Calibri" w:cs="Calibri"/>
+                <w:noProof w:val="0"/>
+                <w:sz w:val="24"/>
+                <w:szCs w:val="24"/>
+                <w:u w:val="single"/>
+                <w:lang w:val="en-US"/>
+              </w:rPr>
+            </w:pPr>
+            <w:r>
+              <w:rPr>
+                <w:rFonts w:ascii="Calibri" w:hAnsi="Calibri" w:eastAsia="Calibri" w:cs="Calibri"/>
+                <w:noProof w:val="0"/>
+                <w:sz w:val="24"/>
+                <w:szCs w:val="24"/>
+                <w:u w:val="single"/>
+                <w:lang w:val="en-US"/>
+              </w:rPr>
+              <w:t xml:space="preserve">List </w:t>
+            </w:r>
+            <w:r>
+              <w:rPr>
+                <w:rFonts w:ascii="Calibri" w:hAnsi="Calibri" w:eastAsia="Calibri" w:cs="Calibri"/>
+                <w:noProof w:val="0"/>
+                <w:sz w:val="24"/>
+                <w:szCs w:val="24"/>
+                <w:u w:val="single"/>
+                <w:lang w:val="en-US"/>
+              </w:rPr>
+              <w:t>AD Computers</w:t>
+            </w:r>
+          </w:p>
+        </w:tc>
+        <w:tc>
+          <w:tcPr>
+            <w:tcW w:w="2985" w:type="dxa"/>
+            <w:tcBorders>
+              <w:top w:val="single" w:color="000000" w:themeColor="text1" w:sz="6"/>
+              <w:left w:val="single" w:color="000000" w:themeColor="text1" w:sz="6"/>
+              <w:bottom w:val="single" w:sz="6"/>
+              <w:right w:val="single" w:sz="6"/>
+            </w:tcBorders>
+            <w:tcMar>
+              <w:left w:w="90" w:type="dxa"/>
+              <w:right w:w="90" w:type="dxa"/>
+            </w:tcMar>
+            <w:vAlign w:val="top"/>
+          </w:tcPr>
+          <w:p>
+            <w:pPr>
+              <w:pStyle w:val="Normal"/>
+              <w:spacing w:before="0" w:beforeAutospacing="off" w:after="240" w:afterAutospacing="off"/>
+              <w:rPr>
+                <w:rFonts w:ascii="Calibri" w:hAnsi="Calibri" w:eastAsia="Calibri" w:cs="Calibri"/>
+                <w:noProof w:val="0"/>
+                <w:sz w:val="24"/>
+                <w:szCs w:val="24"/>
+                <w:lang w:val="en-US"/>
+              </w:rPr>
+            </w:pPr>
+            <w:r>
+              <w:rPr>
+                <w:rFonts w:ascii="Calibri" w:hAnsi="Calibri" w:eastAsia="Calibri" w:cs="Calibri"/>
+                <w:noProof w:val="0"/>
+                <w:sz w:val="24"/>
+                <w:szCs w:val="24"/>
+                <w:lang w:val="en-US"/>
+              </w:rPr>
+              <w:t>[GET]</w:t>
+            </w:r>
+            <w:r>
+              <w:rPr>
+                <w:rFonts w:ascii="Calibri" w:hAnsi="Calibri" w:eastAsia="Calibri" w:cs="Calibri"/>
+                <w:noProof w:val="0"/>
+                <w:sz w:val="24"/>
+                <w:szCs w:val="24"/>
+                <w:lang w:val="en-US"/>
+              </w:rPr>
+              <w:t xml:space="preserve"> external/v1/ad-computers</w:t>
+            </w:r>
+          </w:p>
+        </w:tc>
+      </w:tr>
+    </w:tbl>
+    <w:p>
+      <w:pPr>
+        <w:pStyle w:val="Normal"/>
+        <w:spacing w:before="0" w:beforeAutospacing="off" w:after="0" w:afterAutospacing="off" w:line="257" w:lineRule="auto"/>
+        <w:ind w:left="0" w:right="0"/>
+        <w:jc w:val="left"/>
+        <w:rPr>
+          <w:rFonts w:ascii="Calibri" w:hAnsi="Calibri" w:eastAsia="Calibri" w:cs="Calibri"/>
+          <w:b w:val="1"/>
+          <w:bCs w:val="1"/>
+          <w:i w:val="0"/>
+          <w:iCs w:val="0"/>
+          <w:noProof w:val="0"/>
+          <w:sz w:val="24"/>
+          <w:szCs w:val="24"/>
+          <w:lang w:val="en-US"/>
+        </w:rPr>
+      </w:pPr>
+    </w:p>
     <w:p xmlns:wp14="http://schemas.microsoft.com/office/word/2010/wordml" wp14:paraId="1E0AC2CB" wp14:textId="1474FF0A">
       <w:pPr>
         <w:pStyle w:val="ListParagraph"/>
@@ -8998,6 +9334,35 @@
                 <w:szCs w:val="24"/>
                 <w:lang w:val="en-US"/>
               </w:rPr>
+              <w:t>New property “method” and “computer_sid”.</w:t>
+            </w:r>
+          </w:p>
+          <w:p>
+            <w:pPr>
+              <w:pStyle w:val="Normal"/>
+              <w:bidi w:val="0"/>
+              <w:rPr>
+                <w:rFonts w:ascii="Aptos" w:hAnsi="Aptos" w:eastAsia="Aptos" w:cs="Aptos"/>
+                <w:b w:val="0"/>
+                <w:bCs w:val="0"/>
+                <w:i w:val="0"/>
+                <w:iCs w:val="0"/>
+                <w:sz w:val="24"/>
+                <w:szCs w:val="24"/>
+                <w:lang w:val="en-US"/>
+              </w:rPr>
+            </w:pPr>
+            <w:r>
+              <w:rPr>
+                <w:rFonts w:ascii="Aptos" w:hAnsi="Aptos" w:eastAsia="Aptos" w:cs="Aptos"/>
+                <w:b w:val="0"/>
+                <w:bCs w:val="0"/>
+                <w:i w:val="0"/>
+                <w:iCs w:val="0"/>
+                <w:sz w:val="24"/>
+                <w:szCs w:val="24"/>
+                <w:lang w:val="en-US"/>
+              </w:rPr>
               <w:t>New operating system - "MACOS_15"</w:t>
             </w:r>
           </w:p>
@@ -9130,6 +9495,35 @@
                 <w:szCs w:val="24"/>
                 <w:lang w:val="en-US"/>
               </w:rPr>
+              <w:t>New property “paired”.</w:t>
+            </w:r>
+          </w:p>
+          <w:p>
+            <w:pPr>
+              <w:pStyle w:val="Normal"/>
+              <w:bidi w:val="0"/>
+              <w:rPr>
+                <w:rFonts w:ascii="Aptos" w:hAnsi="Aptos" w:eastAsia="Aptos" w:cs="Aptos"/>
+                <w:b w:val="0"/>
+                <w:bCs w:val="0"/>
+                <w:i w:val="0"/>
+                <w:iCs w:val="0"/>
+                <w:sz w:val="24"/>
+                <w:szCs w:val="24"/>
+                <w:lang w:val="en-US"/>
+              </w:rPr>
+            </w:pPr>
+            <w:r>
+              <w:rPr>
+                <w:rFonts w:ascii="Aptos" w:hAnsi="Aptos" w:eastAsia="Aptos" w:cs="Aptos"/>
+                <w:b w:val="0"/>
+                <w:bCs w:val="0"/>
+                <w:i w:val="0"/>
+                <w:iCs w:val="0"/>
+                <w:sz w:val="24"/>
+                <w:szCs w:val="24"/>
+                <w:lang w:val="en-US"/>
+              </w:rPr>
               <w:t>New operating system - "MACOS_15"</w:t>
             </w:r>
           </w:p>
@@ -9278,6 +9672,48 @@
                 <w:szCs w:val="24"/>
                 <w:lang w:val="en-US"/>
               </w:rPr>
+              <w:t>New property “paired</w:t>
+            </w:r>
+            <w:r>
+              <w:rPr>
+                <w:rFonts w:ascii="Aptos" w:hAnsi="Aptos" w:eastAsia="Aptos" w:cs="Aptos"/>
+                <w:b w:val="0"/>
+                <w:bCs w:val="0"/>
+                <w:i w:val="0"/>
+                <w:iCs w:val="0"/>
+                <w:sz w:val="24"/>
+                <w:szCs w:val="24"/>
+                <w:lang w:val="en-US"/>
+              </w:rPr>
+              <w:t>”.</w:t>
+            </w:r>
+          </w:p>
+          <w:p>
+            <w:pPr>
+              <w:pStyle w:val="Normal"/>
+              <w:bidi w:val="0"/>
+              <w:rPr>
+                <w:rFonts w:ascii="Aptos" w:hAnsi="Aptos" w:eastAsia="Aptos" w:cs="Aptos"/>
+                <w:b w:val="0"/>
+                <w:bCs w:val="0"/>
+                <w:i w:val="0"/>
+                <w:iCs w:val="0"/>
+                <w:sz w:val="24"/>
+                <w:szCs w:val="24"/>
+                <w:lang w:val="en-US"/>
+              </w:rPr>
+            </w:pPr>
+            <w:r>
+              <w:rPr>
+                <w:rFonts w:ascii="Aptos" w:hAnsi="Aptos" w:eastAsia="Aptos" w:cs="Aptos"/>
+                <w:b w:val="0"/>
+                <w:bCs w:val="0"/>
+                <w:i w:val="0"/>
+                <w:iCs w:val="0"/>
+                <w:sz w:val="24"/>
+                <w:szCs w:val="24"/>
+                <w:lang w:val="en-US"/>
+              </w:rPr>
               <w:t>New operating system - "MACOS_15"</w:t>
             </w:r>
           </w:p>
@@ -9296,6 +9732,145 @@
                 <w:lang w:val="en-US"/>
               </w:rPr>
             </w:pPr>
+          </w:p>
+        </w:tc>
+      </w:tr>
+      <w:tr>
+        <w:trPr>
+          <w:trHeight w:val="300"/>
+        </w:trPr>
+        <w:tc>
+          <w:tcPr>
+            <w:tcW w:w="1440" w:type="dxa"/>
+            <w:tcBorders>
+              <w:top w:val="single" w:color="000000" w:themeColor="text1" w:sz="6"/>
+              <w:left w:val="single" w:sz="6"/>
+              <w:bottom w:val="single" w:sz="6"/>
+              <w:right w:val="single" w:color="000000" w:themeColor="text1" w:sz="6"/>
+            </w:tcBorders>
+            <w:tcMar>
+              <w:left w:w="90" w:type="dxa"/>
+              <w:right w:w="90" w:type="dxa"/>
+            </w:tcMar>
+            <w:vAlign w:val="top"/>
+          </w:tcPr>
+          <w:p>
+            <w:pPr>
+              <w:pStyle w:val="Normal"/>
+              <w:bidi w:val="0"/>
+              <w:spacing w:line="257" w:lineRule="auto"/>
+              <w:jc w:val="left"/>
+              <w:rPr>
+                <w:rFonts w:ascii="Calibri" w:hAnsi="Calibri" w:eastAsia="Calibri" w:cs="Calibri"/>
+                <w:b w:val="0"/>
+                <w:bCs w:val="0"/>
+                <w:i w:val="0"/>
+                <w:iCs w:val="0"/>
+                <w:color w:val="000000" w:themeColor="text1" w:themeTint="FF" w:themeShade="FF"/>
+                <w:sz w:val="24"/>
+                <w:szCs w:val="24"/>
+                <w:lang w:val="en-US"/>
+              </w:rPr>
+            </w:pPr>
+            <w:r>
+              <w:rPr>
+                <w:rFonts w:ascii="Calibri" w:hAnsi="Calibri" w:eastAsia="Calibri" w:cs="Calibri"/>
+                <w:b w:val="0"/>
+                <w:bCs w:val="0"/>
+                <w:i w:val="0"/>
+                <w:iCs w:val="0"/>
+                <w:color w:val="000000" w:themeColor="text1" w:themeTint="FF" w:themeShade="FF"/>
+                <w:sz w:val="24"/>
+                <w:szCs w:val="24"/>
+                <w:lang w:val="en-US"/>
+              </w:rPr>
+              <w:t>Delete Physical Machines</w:t>
+            </w:r>
+          </w:p>
+        </w:tc>
+        <w:tc>
+          <w:tcPr>
+            <w:tcW w:w="2295" w:type="dxa"/>
+            <w:tcBorders>
+              <w:top w:val="single" w:color="000000" w:themeColor="text1" w:sz="6"/>
+              <w:left w:val="single" w:color="000000" w:themeColor="text1" w:sz="6"/>
+              <w:bottom w:val="single" w:sz="6"/>
+              <w:right w:val="single" w:color="000000" w:themeColor="text1" w:sz="6"/>
+            </w:tcBorders>
+            <w:tcMar>
+              <w:left w:w="90" w:type="dxa"/>
+              <w:right w:w="90" w:type="dxa"/>
+            </w:tcMar>
+            <w:vAlign w:val="top"/>
+          </w:tcPr>
+          <w:p>
+            <w:pPr>
+              <w:pStyle w:val="Normal"/>
+              <w:bidi w:val="0"/>
+              <w:spacing w:line="257" w:lineRule="auto"/>
+              <w:rPr>
+                <w:rFonts w:ascii="Calibri" w:hAnsi="Calibri" w:eastAsia="Calibri" w:cs="Calibri"/>
+                <w:noProof w:val="0"/>
+                <w:sz w:val="24"/>
+                <w:szCs w:val="24"/>
+                <w:lang w:val="en-US"/>
+              </w:rPr>
+            </w:pPr>
+            <w:r>
+              <w:rPr>
+                <w:rFonts w:ascii="Calibri" w:hAnsi="Calibri" w:eastAsia="Calibri" w:cs="Calibri"/>
+                <w:noProof w:val="0"/>
+                <w:sz w:val="24"/>
+                <w:szCs w:val="24"/>
+                <w:lang w:val="en-US"/>
+              </w:rPr>
+              <w:t>[DELETE] /inventory/v4/physical-machines</w:t>
+            </w:r>
+          </w:p>
+        </w:tc>
+        <w:tc>
+          <w:tcPr>
+            <w:tcW w:w="3540" w:type="dxa"/>
+            <w:tcBorders>
+              <w:top w:val="single" w:color="000000" w:themeColor="text1" w:sz="6"/>
+              <w:left w:val="single" w:color="000000" w:themeColor="text1" w:sz="6"/>
+              <w:bottom w:val="single" w:sz="6"/>
+              <w:right w:val="single" w:sz="6"/>
+            </w:tcBorders>
+            <w:tcMar>
+              <w:left w:w="90" w:type="dxa"/>
+              <w:right w:w="90" w:type="dxa"/>
+            </w:tcMar>
+            <w:vAlign w:val="top"/>
+          </w:tcPr>
+          <w:p>
+            <w:pPr>
+              <w:pStyle w:val="Normal"/>
+              <w:bidi w:val="0"/>
+              <w:rPr>
+                <w:rFonts w:ascii="Aptos" w:hAnsi="Aptos" w:eastAsia="Aptos" w:cs="Aptos"/>
+                <w:b w:val="0"/>
+                <w:bCs w:val="0"/>
+                <w:i w:val="0"/>
+                <w:iCs w:val="0"/>
+                <w:sz w:val="24"/>
+                <w:szCs w:val="24"/>
+                <w:lang w:val="en-US"/>
+              </w:rPr>
+            </w:pPr>
+            <w:r>
+              <w:rPr>
+                <w:rFonts w:ascii="Aptos" w:hAnsi="Aptos" w:eastAsia="Aptos" w:cs="Aptos"/>
+                <w:b w:val="0"/>
+                <w:bCs w:val="0"/>
+                <w:i w:val="0"/>
+                <w:iCs w:val="0"/>
+                <w:sz w:val="24"/>
+                <w:szCs w:val="24"/>
+                <w:lang w:val="en-US"/>
+              </w:rPr>
+              <w:t>Bulk delete operation.</w:t>
+            </w:r>
           </w:p>
         </w:tc>
       </w:tr>

</xml_diff>